<commit_message>
for fall work study
</commit_message>
<xml_diff>
--- a/CSResume_JBL2021.min.docx
+++ b/CSResume_JBL2021.min.docx
@@ -1,6 +1,6 @@
 
 <file path=word/document.xml><?xml version="1.0" encoding="utf-8"?>
-<w:document xmlns:wpc="http://schemas.microsoft.com/office/word/2010/wordprocessingCanvas" xmlns:cx="http://schemas.microsoft.com/office/drawing/2014/chartex" xmlns:cx1="http://schemas.microsoft.com/office/drawing/2015/9/8/chartex" xmlns:cx2="http://schemas.microsoft.com/office/drawing/2015/10/21/chartex" xmlns:cx3="http://schemas.microsoft.com/office/drawing/2016/5/9/chartex" xmlns:cx4="http://schemas.microsoft.com/office/drawing/2016/5/10/chartex" xmlns:cx5="http://schemas.microsoft.com/office/drawing/2016/5/11/chartex" xmlns:cx6="http://schemas.microsoft.com/office/drawing/2016/5/12/chartex" xmlns:cx7="http://schemas.microsoft.com/office/drawing/2016/5/13/chartex" xmlns:cx8="http://schemas.microsoft.com/office/drawing/2016/5/14/chartex" xmlns:mc="http://schemas.openxmlformats.org/markup-compatibility/2006" xmlns:aink="http://schemas.microsoft.com/office/drawing/2016/ink" xmlns:am3d="http://schemas.microsoft.com/office/drawing/2017/model3d" xmlns:o="urn:schemas-microsoft-com:office:office" xmlns:r="http://schemas.openxmlformats.org/officeDocument/2006/relationships" xmlns:m="http://schemas.openxmlformats.org/officeDocument/2006/math" xmlns:v="urn:schemas-microsoft-com:vml" xmlns:wp14="http://schemas.microsoft.com/office/word/2010/wordprocessingDrawing" xmlns:wp="http://schemas.openxmlformats.org/drawingml/2006/wordprocessingDrawing" xmlns:w10="urn:schemas-microsoft-com:office:word" xmlns:w="http://schemas.openxmlformats.org/wordprocessingml/2006/main" xmlns:w14="http://schemas.microsoft.com/office/word/2010/wordml" xmlns:w15="http://schemas.microsoft.com/office/word/2012/wordml" xmlns:w16cex="http://schemas.microsoft.com/office/word/2018/wordml/cex" xmlns:w16cid="http://schemas.microsoft.com/office/word/2016/wordml/cid" xmlns:w16="http://schemas.microsoft.com/office/word/2018/wordml" xmlns:w16se="http://schemas.microsoft.com/office/word/2015/wordml/symex" xmlns:wpg="http://schemas.microsoft.com/office/word/2010/wordprocessingGroup" xmlns:wpi="http://schemas.microsoft.com/office/word/2010/wordprocessingInk" xmlns:wne="http://schemas.microsoft.com/office/word/2006/wordml" xmlns:wps="http://schemas.microsoft.com/office/word/2010/wordprocessingShape" mc:Ignorable="w14 w15 w16se w16cid w16 w16cex wp14">
+<w:document xmlns:wpc="http://schemas.microsoft.com/office/word/2010/wordprocessingCanvas" xmlns:cx="http://schemas.microsoft.com/office/drawing/2014/chartex" xmlns:cx1="http://schemas.microsoft.com/office/drawing/2015/9/8/chartex" xmlns:cx2="http://schemas.microsoft.com/office/drawing/2015/10/21/chartex" xmlns:cx3="http://schemas.microsoft.com/office/drawing/2016/5/9/chartex" xmlns:cx4="http://schemas.microsoft.com/office/drawing/2016/5/10/chartex" xmlns:cx5="http://schemas.microsoft.com/office/drawing/2016/5/11/chartex" xmlns:cx6="http://schemas.microsoft.com/office/drawing/2016/5/12/chartex" xmlns:cx7="http://schemas.microsoft.com/office/drawing/2016/5/13/chartex" xmlns:cx8="http://schemas.microsoft.com/office/drawing/2016/5/14/chartex" xmlns:mc="http://schemas.openxmlformats.org/markup-compatibility/2006" xmlns:aink="http://schemas.microsoft.com/office/drawing/2016/ink" xmlns:am3d="http://schemas.microsoft.com/office/drawing/2017/model3d" xmlns:o="urn:schemas-microsoft-com:office:office" xmlns:r="http://schemas.openxmlformats.org/officeDocument/2006/relationships" xmlns:m="http://schemas.openxmlformats.org/officeDocument/2006/math" xmlns:v="urn:schemas-microsoft-com:vml" xmlns:wp14="http://schemas.microsoft.com/office/word/2010/wordprocessingDrawing" xmlns:wp="http://schemas.openxmlformats.org/drawingml/2006/wordprocessingDrawing" xmlns:w10="urn:schemas-microsoft-com:office:word" xmlns:w="http://schemas.openxmlformats.org/wordprocessingml/2006/main" xmlns:w14="http://schemas.microsoft.com/office/word/2010/wordml" xmlns:w15="http://schemas.microsoft.com/office/word/2012/wordml" xmlns:w16cex="http://schemas.microsoft.com/office/word/2018/wordml/cex" xmlns:w16cid="http://schemas.microsoft.com/office/word/2016/wordml/cid" xmlns:w16="http://schemas.microsoft.com/office/word/2018/wordml" xmlns:w16sdtdh="http://schemas.microsoft.com/office/word/2020/wordml/sdtdatahash" xmlns:w16se="http://schemas.microsoft.com/office/word/2015/wordml/symex" xmlns:wpg="http://schemas.microsoft.com/office/word/2010/wordprocessingGroup" xmlns:wpi="http://schemas.microsoft.com/office/word/2010/wordprocessingInk" xmlns:wne="http://schemas.microsoft.com/office/word/2006/wordml" xmlns:wps="http://schemas.microsoft.com/office/word/2010/wordprocessingShape" mc:Ignorable="w14 w15 w16se w16cid w16 w16cex w16sdtdh wp14">
   <w:body>
     <w:tbl>
       <w:tblPr>
@@ -642,23 +642,7 @@
           <w:sz w:val="20"/>
           <w:szCs w:val="20"/>
         </w:rPr>
-        <w:t xml:space="preserve">Developed and tested a full-stack web application </w:t>
-      </w:r>
-      <w:r>
-        <w:rPr>
-          <w:rFonts w:asciiTheme="majorHAnsi" w:hAnsiTheme="majorHAnsi" w:cstheme="majorHAnsi"/>
-          <w:sz w:val="20"/>
-          <w:szCs w:val="20"/>
-        </w:rPr>
-        <w:t>using React/Node.js/MongoDB</w:t>
-      </w:r>
-      <w:r>
-        <w:rPr>
-          <w:rFonts w:asciiTheme="majorHAnsi" w:hAnsiTheme="majorHAnsi" w:cstheme="majorHAnsi"/>
-          <w:sz w:val="20"/>
-          <w:szCs w:val="20"/>
-        </w:rPr>
-        <w:t xml:space="preserve"> in a professional setting working within a team of developers.</w:t>
+        <w:t>Developed and tested a full-stack web application using React/Node.js/MongoDB in a professional setting working within a team of developers.</w:t>
       </w:r>
     </w:p>
     <w:p>
@@ -961,18 +945,8 @@
           <w:sz w:val="18"/>
           <w:szCs w:val="18"/>
         </w:rPr>
-        <w:t xml:space="preserve">Web application designed to help users save time and money by planning meals in a convenient </w:t>
+        <w:t>Web application designed to help users save time and money by planning meals in a convenient way</w:t>
       </w:r>
-      <w:proofErr w:type="gramStart"/>
-      <w:r>
-        <w:rPr>
-          <w:rFonts w:asciiTheme="majorHAnsi" w:hAnsiTheme="majorHAnsi" w:cstheme="majorHAnsi"/>
-          <w:sz w:val="18"/>
-          <w:szCs w:val="18"/>
-        </w:rPr>
-        <w:t>way</w:t>
-      </w:r>
-      <w:proofErr w:type="gramEnd"/>
     </w:p>
     <w:p>
       <w:pPr>
@@ -996,18 +970,8 @@
           <w:sz w:val="20"/>
           <w:szCs w:val="20"/>
         </w:rPr>
-        <w:t xml:space="preserve">Created backend using Express.js for API routing, MongoDB as database, run with </w:t>
+        <w:t>Created backend using Express.js for API routing, MongoDB as database, run with Node.js</w:t>
       </w:r>
-      <w:proofErr w:type="gramStart"/>
-      <w:r>
-        <w:rPr>
-          <w:rFonts w:asciiTheme="majorHAnsi" w:hAnsiTheme="majorHAnsi" w:cstheme="majorHAnsi"/>
-          <w:sz w:val="20"/>
-          <w:szCs w:val="20"/>
-        </w:rPr>
-        <w:t>Node.js</w:t>
-      </w:r>
-      <w:proofErr w:type="gramEnd"/>
     </w:p>
     <w:p>
       <w:pPr>
@@ -1056,18 +1020,8 @@
           <w:sz w:val="20"/>
           <w:szCs w:val="20"/>
         </w:rPr>
-        <w:t xml:space="preserve">Supported proper data storage using Mongoose </w:t>
+        <w:t>Supported proper data storage using Mongoose Schemas</w:t>
       </w:r>
-      <w:proofErr w:type="gramStart"/>
-      <w:r>
-        <w:rPr>
-          <w:rFonts w:asciiTheme="majorHAnsi" w:hAnsiTheme="majorHAnsi" w:cstheme="majorHAnsi"/>
-          <w:sz w:val="20"/>
-          <w:szCs w:val="20"/>
-        </w:rPr>
-        <w:t>Schemas</w:t>
-      </w:r>
-      <w:proofErr w:type="gramEnd"/>
     </w:p>
     <w:p>
       <w:pPr>
@@ -1147,18 +1101,8 @@
           <w:sz w:val="18"/>
           <w:szCs w:val="18"/>
         </w:rPr>
-        <w:t xml:space="preserve">JavaScript library providing intuitive, interactive lists with easy implementation for </w:t>
+        <w:t>JavaScript library providing intuitive, interactive lists with easy implementation for developers</w:t>
       </w:r>
-      <w:proofErr w:type="gramStart"/>
-      <w:r>
-        <w:rPr>
-          <w:rFonts w:asciiTheme="majorHAnsi" w:hAnsiTheme="majorHAnsi" w:cstheme="majorHAnsi"/>
-          <w:sz w:val="18"/>
-          <w:szCs w:val="18"/>
-        </w:rPr>
-        <w:t>developers</w:t>
-      </w:r>
-      <w:proofErr w:type="gramEnd"/>
     </w:p>
     <w:p>
       <w:pPr>
@@ -1182,18 +1126,8 @@
           <w:sz w:val="20"/>
           <w:szCs w:val="20"/>
         </w:rPr>
-        <w:t xml:space="preserve">Designed the library to offer interactive lists without polluting the global </w:t>
+        <w:t>Designed the library to offer interactive lists without polluting the global namespace</w:t>
       </w:r>
-      <w:proofErr w:type="gramStart"/>
-      <w:r>
-        <w:rPr>
-          <w:rFonts w:asciiTheme="majorHAnsi" w:hAnsiTheme="majorHAnsi" w:cstheme="majorHAnsi"/>
-          <w:sz w:val="20"/>
-          <w:szCs w:val="20"/>
-        </w:rPr>
-        <w:t>namespace</w:t>
-      </w:r>
-      <w:proofErr w:type="gramEnd"/>
     </w:p>
     <w:p>
       <w:pPr>
@@ -1314,18 +1248,8 @@
           <w:sz w:val="20"/>
           <w:szCs w:val="20"/>
         </w:rPr>
-        <w:t xml:space="preserve">Created backend using Socket.io for communication, MongoDB as database, run on </w:t>
+        <w:t>Created backend using Socket.io for communication, MongoDB as database, run on Node.js</w:t>
       </w:r>
-      <w:proofErr w:type="gramStart"/>
-      <w:r>
-        <w:rPr>
-          <w:rFonts w:asciiTheme="majorHAnsi" w:hAnsiTheme="majorHAnsi" w:cstheme="majorHAnsi"/>
-          <w:sz w:val="20"/>
-          <w:szCs w:val="20"/>
-        </w:rPr>
-        <w:t>Node.js</w:t>
-      </w:r>
-      <w:proofErr w:type="gramEnd"/>
     </w:p>
     <w:p>
       <w:pPr>
@@ -1350,18 +1274,8 @@
           <w:sz w:val="20"/>
           <w:szCs w:val="20"/>
         </w:rPr>
-        <w:t xml:space="preserve">Designed simple, elegant frontend using </w:t>
+        <w:t>Designed simple, elegant frontend using Bootstrap</w:t>
       </w:r>
-      <w:proofErr w:type="gramStart"/>
-      <w:r>
-        <w:rPr>
-          <w:rFonts w:asciiTheme="majorHAnsi" w:hAnsiTheme="majorHAnsi" w:cstheme="majorHAnsi"/>
-          <w:sz w:val="20"/>
-          <w:szCs w:val="20"/>
-        </w:rPr>
-        <w:t>Bootstrap</w:t>
-      </w:r>
-      <w:proofErr w:type="gramEnd"/>
     </w:p>
     <w:p>
       <w:pPr>
@@ -1429,7 +1343,6 @@
         </w:rPr>
         <w:t xml:space="preserve"> | </w:t>
       </w:r>
-      <w:proofErr w:type="gramStart"/>
       <w:r>
         <w:rPr>
           <w:rFonts w:asciiTheme="majorHAnsi" w:hAnsiTheme="majorHAnsi" w:cstheme="majorHAnsi"/>
@@ -1449,7 +1362,6 @@
         </w:rPr>
         <w:t>nd</w:t>
       </w:r>
-      <w:proofErr w:type="gramEnd"/>
       <w:r>
         <w:rPr>
           <w:rFonts w:asciiTheme="majorHAnsi" w:hAnsiTheme="majorHAnsi" w:cstheme="majorHAnsi"/>
@@ -1523,47 +1435,6 @@
         </w:rPr>
         <w:t xml:space="preserve"> and Economics</w:t>
       </w:r>
-    </w:p>
-    <w:p>
-      <w:pPr>
-        <w:pStyle w:val="ListBullet"/>
-        <w:numPr>
-          <w:ilvl w:val="0"/>
-          <w:numId w:val="20"/>
-        </w:numPr>
-        <w:spacing w:after="0" w:line="264" w:lineRule="auto"/>
-        <w:contextualSpacing w:val="0"/>
-        <w:rPr>
-          <w:rFonts w:asciiTheme="majorHAnsi" w:hAnsiTheme="majorHAnsi" w:cstheme="majorHAnsi"/>
-          <w:sz w:val="20"/>
-          <w:szCs w:val="20"/>
-        </w:rPr>
-      </w:pPr>
-      <w:r>
-        <w:rPr>
-          <w:rFonts w:asciiTheme="majorHAnsi" w:hAnsiTheme="majorHAnsi" w:cstheme="majorHAnsi"/>
-          <w:sz w:val="20"/>
-          <w:szCs w:val="20"/>
-        </w:rPr>
-        <w:t>Maintaining a GPA of 3.5</w:t>
-      </w:r>
-    </w:p>
-    <w:p>
-      <w:pPr>
-        <w:pStyle w:val="ListBullet"/>
-        <w:numPr>
-          <w:ilvl w:val="0"/>
-          <w:numId w:val="0"/>
-        </w:numPr>
-        <w:spacing w:after="0" w:line="264" w:lineRule="auto"/>
-        <w:ind w:left="360" w:hanging="360"/>
-        <w:contextualSpacing w:val="0"/>
-        <w:rPr>
-          <w:rFonts w:asciiTheme="majorHAnsi" w:hAnsiTheme="majorHAnsi" w:cstheme="majorHAnsi"/>
-          <w:sz w:val="20"/>
-          <w:szCs w:val="20"/>
-        </w:rPr>
-      </w:pPr>
       <w:r>
         <w:rPr>
           <w:rFonts w:asciiTheme="majorHAnsi" w:hAnsiTheme="majorHAnsi" w:cstheme="majorHAnsi"/>
@@ -1764,26 +1635,8 @@
           <w:sz w:val="20"/>
           <w:szCs w:val="20"/>
         </w:rPr>
-        <w:t xml:space="preserve"> using </w:t>
+        <w:t xml:space="preserve"> using React/Node.js/MongoDB</w:t>
       </w:r>
-      <w:r>
-        <w:rPr>
-          <w:rFonts w:asciiTheme="majorHAnsi" w:hAnsiTheme="majorHAnsi" w:cstheme="majorHAnsi"/>
-          <w:sz w:val="20"/>
-          <w:szCs w:val="20"/>
-        </w:rPr>
-        <w:t>React/Node.js/</w:t>
-      </w:r>
-      <w:proofErr w:type="gramStart"/>
-      <w:r>
-        <w:rPr>
-          <w:rFonts w:asciiTheme="majorHAnsi" w:hAnsiTheme="majorHAnsi" w:cstheme="majorHAnsi"/>
-          <w:sz w:val="20"/>
-          <w:szCs w:val="20"/>
-        </w:rPr>
-        <w:t>MongoDB</w:t>
-      </w:r>
-      <w:proofErr w:type="gramEnd"/>
     </w:p>
     <w:p>
       <w:pPr>
@@ -1823,16 +1676,7 @@
           <w:sz w:val="20"/>
           <w:szCs w:val="20"/>
         </w:rPr>
-        <w:t xml:space="preserve">cript project to </w:t>
-      </w:r>
-      <w:proofErr w:type="gramStart"/>
-      <w:r>
-        <w:rPr>
-          <w:rFonts w:asciiTheme="majorHAnsi" w:hAnsiTheme="majorHAnsi" w:cstheme="majorHAnsi"/>
-          <w:sz w:val="20"/>
-          <w:szCs w:val="20"/>
-        </w:rPr>
-        <w:t>Type</w:t>
+        <w:t>cript project to Type</w:t>
       </w:r>
       <w:r>
         <w:rPr>
@@ -1850,7 +1694,6 @@
         </w:rPr>
         <w:t>cript</w:t>
       </w:r>
-      <w:proofErr w:type="gramEnd"/>
     </w:p>
     <w:p>
       <w:pPr>
@@ -2063,18 +1906,8 @@
           <w:sz w:val="20"/>
           <w:szCs w:val="20"/>
         </w:rPr>
-        <w:t xml:space="preserve">Created marketing graphics to go along with posts about events and </w:t>
+        <w:t>Created marketing graphics to go along with posts about events and projects</w:t>
       </w:r>
-      <w:proofErr w:type="gramStart"/>
-      <w:r>
-        <w:rPr>
-          <w:rFonts w:asciiTheme="majorHAnsi" w:hAnsiTheme="majorHAnsi" w:cstheme="majorHAnsi"/>
-          <w:sz w:val="20"/>
-          <w:szCs w:val="20"/>
-        </w:rPr>
-        <w:t>projects</w:t>
-      </w:r>
-      <w:proofErr w:type="gramEnd"/>
     </w:p>
     <w:sectPr>
       <w:pgSz w:w="12240" w:h="15840" w:code="1"/>
@@ -2088,7 +1921,7 @@
 </file>
 
 <file path=word/endnotes.xml><?xml version="1.0" encoding="utf-8"?>
-<w:endnotes xmlns:wpc="http://schemas.microsoft.com/office/word/2010/wordprocessingCanvas" xmlns:cx="http://schemas.microsoft.com/office/drawing/2014/chartex" xmlns:cx1="http://schemas.microsoft.com/office/drawing/2015/9/8/chartex" xmlns:cx2="http://schemas.microsoft.com/office/drawing/2015/10/21/chartex" xmlns:cx3="http://schemas.microsoft.com/office/drawing/2016/5/9/chartex" xmlns:cx4="http://schemas.microsoft.com/office/drawing/2016/5/10/chartex" xmlns:cx5="http://schemas.microsoft.com/office/drawing/2016/5/11/chartex" xmlns:cx6="http://schemas.microsoft.com/office/drawing/2016/5/12/chartex" xmlns:cx7="http://schemas.microsoft.com/office/drawing/2016/5/13/chartex" xmlns:cx8="http://schemas.microsoft.com/office/drawing/2016/5/14/chartex" xmlns:mc="http://schemas.openxmlformats.org/markup-compatibility/2006" xmlns:aink="http://schemas.microsoft.com/office/drawing/2016/ink" xmlns:am3d="http://schemas.microsoft.com/office/drawing/2017/model3d" xmlns:o="urn:schemas-microsoft-com:office:office" xmlns:r="http://schemas.openxmlformats.org/officeDocument/2006/relationships" xmlns:m="http://schemas.openxmlformats.org/officeDocument/2006/math" xmlns:v="urn:schemas-microsoft-com:vml" xmlns:wp14="http://schemas.microsoft.com/office/word/2010/wordprocessingDrawing" xmlns:wp="http://schemas.openxmlformats.org/drawingml/2006/wordprocessingDrawing" xmlns:w10="urn:schemas-microsoft-com:office:word" xmlns:w="http://schemas.openxmlformats.org/wordprocessingml/2006/main" xmlns:w14="http://schemas.microsoft.com/office/word/2010/wordml" xmlns:w15="http://schemas.microsoft.com/office/word/2012/wordml" xmlns:w16cex="http://schemas.microsoft.com/office/word/2018/wordml/cex" xmlns:w16cid="http://schemas.microsoft.com/office/word/2016/wordml/cid" xmlns:w16="http://schemas.microsoft.com/office/word/2018/wordml" xmlns:w16se="http://schemas.microsoft.com/office/word/2015/wordml/symex" xmlns:wpg="http://schemas.microsoft.com/office/word/2010/wordprocessingGroup" xmlns:wpi="http://schemas.microsoft.com/office/word/2010/wordprocessingInk" xmlns:wne="http://schemas.microsoft.com/office/word/2006/wordml" xmlns:wps="http://schemas.microsoft.com/office/word/2010/wordprocessingShape" mc:Ignorable="w14 w15 w16se w16cid w16 w16cex wp14">
+<w:endnotes xmlns:wpc="http://schemas.microsoft.com/office/word/2010/wordprocessingCanvas" xmlns:cx="http://schemas.microsoft.com/office/drawing/2014/chartex" xmlns:cx1="http://schemas.microsoft.com/office/drawing/2015/9/8/chartex" xmlns:cx2="http://schemas.microsoft.com/office/drawing/2015/10/21/chartex" xmlns:cx3="http://schemas.microsoft.com/office/drawing/2016/5/9/chartex" xmlns:cx4="http://schemas.microsoft.com/office/drawing/2016/5/10/chartex" xmlns:cx5="http://schemas.microsoft.com/office/drawing/2016/5/11/chartex" xmlns:cx6="http://schemas.microsoft.com/office/drawing/2016/5/12/chartex" xmlns:cx7="http://schemas.microsoft.com/office/drawing/2016/5/13/chartex" xmlns:cx8="http://schemas.microsoft.com/office/drawing/2016/5/14/chartex" xmlns:mc="http://schemas.openxmlformats.org/markup-compatibility/2006" xmlns:aink="http://schemas.microsoft.com/office/drawing/2016/ink" xmlns:am3d="http://schemas.microsoft.com/office/drawing/2017/model3d" xmlns:o="urn:schemas-microsoft-com:office:office" xmlns:r="http://schemas.openxmlformats.org/officeDocument/2006/relationships" xmlns:m="http://schemas.openxmlformats.org/officeDocument/2006/math" xmlns:v="urn:schemas-microsoft-com:vml" xmlns:wp14="http://schemas.microsoft.com/office/word/2010/wordprocessingDrawing" xmlns:wp="http://schemas.openxmlformats.org/drawingml/2006/wordprocessingDrawing" xmlns:w10="urn:schemas-microsoft-com:office:word" xmlns:w="http://schemas.openxmlformats.org/wordprocessingml/2006/main" xmlns:w14="http://schemas.microsoft.com/office/word/2010/wordml" xmlns:w15="http://schemas.microsoft.com/office/word/2012/wordml" xmlns:w16cex="http://schemas.microsoft.com/office/word/2018/wordml/cex" xmlns:w16cid="http://schemas.microsoft.com/office/word/2016/wordml/cid" xmlns:w16="http://schemas.microsoft.com/office/word/2018/wordml" xmlns:w16sdtdh="http://schemas.microsoft.com/office/word/2020/wordml/sdtdatahash" xmlns:w16se="http://schemas.microsoft.com/office/word/2015/wordml/symex" xmlns:wpg="http://schemas.microsoft.com/office/word/2010/wordprocessingGroup" xmlns:wpi="http://schemas.microsoft.com/office/word/2010/wordprocessingInk" xmlns:wne="http://schemas.microsoft.com/office/word/2006/wordml" xmlns:wps="http://schemas.microsoft.com/office/word/2010/wordprocessingShape" mc:Ignorable="w14 w15 w16se w16cid w16 w16cex w16sdtdh wp14">
   <w:endnote w:type="separator" w:id="-1">
     <w:p>
       <w:pPr>
@@ -2113,7 +1946,7 @@
 </file>
 
 <file path=word/footnotes.xml><?xml version="1.0" encoding="utf-8"?>
-<w:footnotes xmlns:wpc="http://schemas.microsoft.com/office/word/2010/wordprocessingCanvas" xmlns:cx="http://schemas.microsoft.com/office/drawing/2014/chartex" xmlns:cx1="http://schemas.microsoft.com/office/drawing/2015/9/8/chartex" xmlns:cx2="http://schemas.microsoft.com/office/drawing/2015/10/21/chartex" xmlns:cx3="http://schemas.microsoft.com/office/drawing/2016/5/9/chartex" xmlns:cx4="http://schemas.microsoft.com/office/drawing/2016/5/10/chartex" xmlns:cx5="http://schemas.microsoft.com/office/drawing/2016/5/11/chartex" xmlns:cx6="http://schemas.microsoft.com/office/drawing/2016/5/12/chartex" xmlns:cx7="http://schemas.microsoft.com/office/drawing/2016/5/13/chartex" xmlns:cx8="http://schemas.microsoft.com/office/drawing/2016/5/14/chartex" xmlns:mc="http://schemas.openxmlformats.org/markup-compatibility/2006" xmlns:aink="http://schemas.microsoft.com/office/drawing/2016/ink" xmlns:am3d="http://schemas.microsoft.com/office/drawing/2017/model3d" xmlns:o="urn:schemas-microsoft-com:office:office" xmlns:r="http://schemas.openxmlformats.org/officeDocument/2006/relationships" xmlns:m="http://schemas.openxmlformats.org/officeDocument/2006/math" xmlns:v="urn:schemas-microsoft-com:vml" xmlns:wp14="http://schemas.microsoft.com/office/word/2010/wordprocessingDrawing" xmlns:wp="http://schemas.openxmlformats.org/drawingml/2006/wordprocessingDrawing" xmlns:w10="urn:schemas-microsoft-com:office:word" xmlns:w="http://schemas.openxmlformats.org/wordprocessingml/2006/main" xmlns:w14="http://schemas.microsoft.com/office/word/2010/wordml" xmlns:w15="http://schemas.microsoft.com/office/word/2012/wordml" xmlns:w16cex="http://schemas.microsoft.com/office/word/2018/wordml/cex" xmlns:w16cid="http://schemas.microsoft.com/office/word/2016/wordml/cid" xmlns:w16="http://schemas.microsoft.com/office/word/2018/wordml" xmlns:w16se="http://schemas.microsoft.com/office/word/2015/wordml/symex" xmlns:wpg="http://schemas.microsoft.com/office/word/2010/wordprocessingGroup" xmlns:wpi="http://schemas.microsoft.com/office/word/2010/wordprocessingInk" xmlns:wne="http://schemas.microsoft.com/office/word/2006/wordml" xmlns:wps="http://schemas.microsoft.com/office/word/2010/wordprocessingShape" mc:Ignorable="w14 w15 w16se w16cid w16 w16cex wp14">
+<w:footnotes xmlns:wpc="http://schemas.microsoft.com/office/word/2010/wordprocessingCanvas" xmlns:cx="http://schemas.microsoft.com/office/drawing/2014/chartex" xmlns:cx1="http://schemas.microsoft.com/office/drawing/2015/9/8/chartex" xmlns:cx2="http://schemas.microsoft.com/office/drawing/2015/10/21/chartex" xmlns:cx3="http://schemas.microsoft.com/office/drawing/2016/5/9/chartex" xmlns:cx4="http://schemas.microsoft.com/office/drawing/2016/5/10/chartex" xmlns:cx5="http://schemas.microsoft.com/office/drawing/2016/5/11/chartex" xmlns:cx6="http://schemas.microsoft.com/office/drawing/2016/5/12/chartex" xmlns:cx7="http://schemas.microsoft.com/office/drawing/2016/5/13/chartex" xmlns:cx8="http://schemas.microsoft.com/office/drawing/2016/5/14/chartex" xmlns:mc="http://schemas.openxmlformats.org/markup-compatibility/2006" xmlns:aink="http://schemas.microsoft.com/office/drawing/2016/ink" xmlns:am3d="http://schemas.microsoft.com/office/drawing/2017/model3d" xmlns:o="urn:schemas-microsoft-com:office:office" xmlns:r="http://schemas.openxmlformats.org/officeDocument/2006/relationships" xmlns:m="http://schemas.openxmlformats.org/officeDocument/2006/math" xmlns:v="urn:schemas-microsoft-com:vml" xmlns:wp14="http://schemas.microsoft.com/office/word/2010/wordprocessingDrawing" xmlns:wp="http://schemas.openxmlformats.org/drawingml/2006/wordprocessingDrawing" xmlns:w10="urn:schemas-microsoft-com:office:word" xmlns:w="http://schemas.openxmlformats.org/wordprocessingml/2006/main" xmlns:w14="http://schemas.microsoft.com/office/word/2010/wordml" xmlns:w15="http://schemas.microsoft.com/office/word/2012/wordml" xmlns:w16cex="http://schemas.microsoft.com/office/word/2018/wordml/cex" xmlns:w16cid="http://schemas.microsoft.com/office/word/2016/wordml/cid" xmlns:w16="http://schemas.microsoft.com/office/word/2018/wordml" xmlns:w16sdtdh="http://schemas.microsoft.com/office/word/2020/wordml/sdtdatahash" xmlns:w16se="http://schemas.microsoft.com/office/word/2015/wordml/symex" xmlns:wpg="http://schemas.microsoft.com/office/word/2010/wordprocessingGroup" xmlns:wpi="http://schemas.microsoft.com/office/word/2010/wordprocessingInk" xmlns:wne="http://schemas.microsoft.com/office/word/2006/wordml" xmlns:wps="http://schemas.microsoft.com/office/word/2010/wordprocessingShape" mc:Ignorable="w14 w15 w16se w16cid w16 w16cex w16sdtdh wp14">
   <w:footnote w:type="separator" w:id="-1">
     <w:p>
       <w:pPr>
@@ -2138,7 +1971,7 @@
 </file>
 
 <file path=word/numbering.xml><?xml version="1.0" encoding="utf-8"?>
-<w:numbering xmlns:wpc="http://schemas.microsoft.com/office/word/2010/wordprocessingCanvas" xmlns:cx="http://schemas.microsoft.com/office/drawing/2014/chartex" xmlns:cx1="http://schemas.microsoft.com/office/drawing/2015/9/8/chartex" xmlns:cx2="http://schemas.microsoft.com/office/drawing/2015/10/21/chartex" xmlns:cx3="http://schemas.microsoft.com/office/drawing/2016/5/9/chartex" xmlns:cx4="http://schemas.microsoft.com/office/drawing/2016/5/10/chartex" xmlns:cx5="http://schemas.microsoft.com/office/drawing/2016/5/11/chartex" xmlns:cx6="http://schemas.microsoft.com/office/drawing/2016/5/12/chartex" xmlns:cx7="http://schemas.microsoft.com/office/drawing/2016/5/13/chartex" xmlns:cx8="http://schemas.microsoft.com/office/drawing/2016/5/14/chartex" xmlns:mc="http://schemas.openxmlformats.org/markup-compatibility/2006" xmlns:aink="http://schemas.microsoft.com/office/drawing/2016/ink" xmlns:am3d="http://schemas.microsoft.com/office/drawing/2017/model3d" xmlns:o="urn:schemas-microsoft-com:office:office" xmlns:r="http://schemas.openxmlformats.org/officeDocument/2006/relationships" xmlns:m="http://schemas.openxmlformats.org/officeDocument/2006/math" xmlns:v="urn:schemas-microsoft-com:vml" xmlns:wp14="http://schemas.microsoft.com/office/word/2010/wordprocessingDrawing" xmlns:wp="http://schemas.openxmlformats.org/drawingml/2006/wordprocessingDrawing" xmlns:w10="urn:schemas-microsoft-com:office:word" xmlns:w="http://schemas.openxmlformats.org/wordprocessingml/2006/main" xmlns:w14="http://schemas.microsoft.com/office/word/2010/wordml" xmlns:w15="http://schemas.microsoft.com/office/word/2012/wordml" xmlns:w16cex="http://schemas.microsoft.com/office/word/2018/wordml/cex" xmlns:w16cid="http://schemas.microsoft.com/office/word/2016/wordml/cid" xmlns:w16="http://schemas.microsoft.com/office/word/2018/wordml" xmlns:w16se="http://schemas.microsoft.com/office/word/2015/wordml/symex" xmlns:wpg="http://schemas.microsoft.com/office/word/2010/wordprocessingGroup" xmlns:wpi="http://schemas.microsoft.com/office/word/2010/wordprocessingInk" xmlns:wne="http://schemas.microsoft.com/office/word/2006/wordml" xmlns:wps="http://schemas.microsoft.com/office/word/2010/wordprocessingShape" mc:Ignorable="w14 w15 w16se w16cid w16 w16cex wp14">
+<w:numbering xmlns:wpc="http://schemas.microsoft.com/office/word/2010/wordprocessingCanvas" xmlns:cx="http://schemas.microsoft.com/office/drawing/2014/chartex" xmlns:cx1="http://schemas.microsoft.com/office/drawing/2015/9/8/chartex" xmlns:cx2="http://schemas.microsoft.com/office/drawing/2015/10/21/chartex" xmlns:cx3="http://schemas.microsoft.com/office/drawing/2016/5/9/chartex" xmlns:cx4="http://schemas.microsoft.com/office/drawing/2016/5/10/chartex" xmlns:cx5="http://schemas.microsoft.com/office/drawing/2016/5/11/chartex" xmlns:cx6="http://schemas.microsoft.com/office/drawing/2016/5/12/chartex" xmlns:cx7="http://schemas.microsoft.com/office/drawing/2016/5/13/chartex" xmlns:cx8="http://schemas.microsoft.com/office/drawing/2016/5/14/chartex" xmlns:mc="http://schemas.openxmlformats.org/markup-compatibility/2006" xmlns:aink="http://schemas.microsoft.com/office/drawing/2016/ink" xmlns:am3d="http://schemas.microsoft.com/office/drawing/2017/model3d" xmlns:o="urn:schemas-microsoft-com:office:office" xmlns:r="http://schemas.openxmlformats.org/officeDocument/2006/relationships" xmlns:m="http://schemas.openxmlformats.org/officeDocument/2006/math" xmlns:v="urn:schemas-microsoft-com:vml" xmlns:wp14="http://schemas.microsoft.com/office/word/2010/wordprocessingDrawing" xmlns:wp="http://schemas.openxmlformats.org/drawingml/2006/wordprocessingDrawing" xmlns:w10="urn:schemas-microsoft-com:office:word" xmlns:w="http://schemas.openxmlformats.org/wordprocessingml/2006/main" xmlns:w14="http://schemas.microsoft.com/office/word/2010/wordml" xmlns:w15="http://schemas.microsoft.com/office/word/2012/wordml" xmlns:w16cex="http://schemas.microsoft.com/office/word/2018/wordml/cex" xmlns:w16cid="http://schemas.microsoft.com/office/word/2016/wordml/cid" xmlns:w16="http://schemas.microsoft.com/office/word/2018/wordml" xmlns:w16sdtdh="http://schemas.microsoft.com/office/word/2020/wordml/sdtdatahash" xmlns:w16se="http://schemas.microsoft.com/office/word/2015/wordml/symex" xmlns:wpg="http://schemas.microsoft.com/office/word/2010/wordprocessingGroup" xmlns:wpi="http://schemas.microsoft.com/office/word/2010/wordprocessingInk" xmlns:wne="http://schemas.microsoft.com/office/word/2006/wordml" xmlns:wps="http://schemas.microsoft.com/office/word/2010/wordprocessingShape" mc:Ignorable="w14 w15 w16se w16cid w16 w16cex w16sdtdh wp14">
   <w:numPicBullet w:numPicBulletId="0">
     <w:pict>
       <v:shapetype id="_x0000_t75" coordsize="21600,21600" o:spt="75" o:preferrelative="t" path="m@4@5l@4@11@9@11@9@5xe" filled="f" stroked="f">
@@ -2160,7 +1993,7 @@
         <v:path o:extrusionok="f" gradientshapeok="t" o:connecttype="rect"/>
         <o:lock v:ext="edit" aspectratio="t"/>
       </v:shapetype>
-      <v:shape id="_x0000_i1058" type="#_x0000_t75" style="width:48.75pt;height:48pt;visibility:visible;mso-wrap-style:square" o:bullet="t">
+      <v:shape id="_x0000_i1042" type="#_x0000_t75" style="width:48.75pt;height:48pt;visibility:visible;mso-wrap-style:square" o:bullet="t">
         <v:imagedata r:id="rId1" o:title=""/>
       </v:shape>
     </w:pict>
@@ -2342,7 +2175,7 @@
   <w:abstractNum w:abstractNumId="9" w15:restartNumberingAfterBreak="0">
     <w:nsid w:val="FFFFFF89"/>
     <w:multiLevelType w:val="singleLevel"/>
-    <w:tmpl w:val="1ACE9CB2"/>
+    <w:tmpl w:val="82E06AF0"/>
     <w:lvl w:ilvl="0">
       <w:start w:val="1"/>
       <w:numFmt w:val="bullet"/>
@@ -3411,7 +3244,7 @@
 </file>
 
 <file path=word/styles.xml><?xml version="1.0" encoding="utf-8"?>
-<w:styles xmlns:mc="http://schemas.openxmlformats.org/markup-compatibility/2006" xmlns:r="http://schemas.openxmlformats.org/officeDocument/2006/relationships" xmlns:w="http://schemas.openxmlformats.org/wordprocessingml/2006/main" xmlns:w14="http://schemas.microsoft.com/office/word/2010/wordml" xmlns:w15="http://schemas.microsoft.com/office/word/2012/wordml" xmlns:w16cex="http://schemas.microsoft.com/office/word/2018/wordml/cex" xmlns:w16cid="http://schemas.microsoft.com/office/word/2016/wordml/cid" xmlns:w16="http://schemas.microsoft.com/office/word/2018/wordml" xmlns:w16se="http://schemas.microsoft.com/office/word/2015/wordml/symex" mc:Ignorable="w14 w15 w16se w16cid w16 w16cex">
+<w:styles xmlns:mc="http://schemas.openxmlformats.org/markup-compatibility/2006" xmlns:r="http://schemas.openxmlformats.org/officeDocument/2006/relationships" xmlns:w="http://schemas.openxmlformats.org/wordprocessingml/2006/main" xmlns:w14="http://schemas.microsoft.com/office/word/2010/wordml" xmlns:w15="http://schemas.microsoft.com/office/word/2012/wordml" xmlns:w16cex="http://schemas.microsoft.com/office/word/2018/wordml/cex" xmlns:w16cid="http://schemas.microsoft.com/office/word/2016/wordml/cid" xmlns:w16="http://schemas.microsoft.com/office/word/2018/wordml" xmlns:w16sdtdh="http://schemas.microsoft.com/office/word/2020/wordml/sdtdatahash" xmlns:w16se="http://schemas.microsoft.com/office/word/2015/wordml/symex" mc:Ignorable="w14 w15 w16se w16cid w16 w16cex w16sdtdh">
   <w:docDefaults>
     <w:rPrDefault>
       <w:rPr>

</xml_diff>

<commit_message>
update after ending term
</commit_message>
<xml_diff>
--- a/CSResume_JBL2021.min.docx
+++ b/CSResume_JBL2021.min.docx
@@ -186,17 +186,7 @@
                 <w:sz w:val="18"/>
                 <w:szCs w:val="18"/>
               </w:rPr>
-              <w:t>j</w:t>
-            </w:r>
-            <w:r>
-              <w:rPr>
-                <w:b w:val="0"/>
-                <w:bCs/>
-                <w:color w:val="595959" w:themeColor="text1" w:themeTint="A6"/>
-                <w:sz w:val="17"/>
-                <w:szCs w:val="17"/>
-              </w:rPr>
-              <w:t>ulien.bertazzolambert@mail.utoronto.ca</w:t>
+              <w:t>jbertazzolambert@gmail.com</w:t>
             </w:r>
           </w:p>
         </w:tc>
@@ -260,7 +250,17 @@
                 <w:sz w:val="18"/>
                 <w:szCs w:val="18"/>
               </w:rPr>
-              <w:t>Toronto, Ontario, M5B 2G3</w:t>
+              <w:t>Toronto, Ontario, M</w:t>
+            </w:r>
+            <w:r>
+              <w:rPr>
+                <w:b w:val="0"/>
+                <w:bCs/>
+                <w:color w:val="595959" w:themeColor="text1" w:themeTint="A6"/>
+                <w:sz w:val="18"/>
+                <w:szCs w:val="18"/>
+              </w:rPr>
+              <w:t>5S 3A6</w:t>
             </w:r>
           </w:p>
         </w:tc>
@@ -985,34 +985,7 @@
           <w:sz w:val="20"/>
           <w:szCs w:val="20"/>
         </w:rPr>
-        <w:t>Software Engineer Co-op</w:t>
-      </w:r>
-      <w:r>
-        <w:rPr>
-          <w:rFonts w:asciiTheme="majorHAnsi" w:hAnsiTheme="majorHAnsi" w:cstheme="majorHAnsi"/>
-          <w:color w:val="151C3A" w:themeColor="text2"/>
-          <w:sz w:val="20"/>
-          <w:szCs w:val="20"/>
-        </w:rPr>
-        <w:t xml:space="preserve"> | </w:t>
-      </w:r>
-      <w:r>
-        <w:rPr>
-          <w:rFonts w:asciiTheme="majorHAnsi" w:hAnsiTheme="majorHAnsi" w:cstheme="majorHAnsi"/>
-          <w:color w:val="151C3A" w:themeColor="text2"/>
-          <w:sz w:val="20"/>
-          <w:szCs w:val="20"/>
-        </w:rPr>
-        <w:t xml:space="preserve">Briza Inc. </w:t>
-      </w:r>
-      <w:r>
-        <w:rPr>
-          <w:rFonts w:asciiTheme="majorHAnsi" w:hAnsiTheme="majorHAnsi" w:cstheme="majorHAnsi"/>
-          <w:color w:val="151C3A" w:themeColor="text2"/>
-          <w:sz w:val="20"/>
-          <w:szCs w:val="20"/>
-        </w:rPr>
-        <w:t>| Toronto, Ontario</w:t>
+        <w:t>Software Engineer Co-op | Briza Inc. | Toronto, Ontario</w:t>
       </w:r>
     </w:p>
     <w:p>
@@ -1037,7 +1010,7 @@
           <w:sz w:val="20"/>
           <w:szCs w:val="20"/>
         </w:rPr>
-        <w:t>May 202</w:t>
+        <w:t xml:space="preserve">May 2022 </w:t>
       </w:r>
       <w:r>
         <w:rPr>
@@ -1045,7 +1018,7 @@
           <w:sz w:val="20"/>
           <w:szCs w:val="20"/>
         </w:rPr>
-        <w:t>2</w:t>
+        <w:t>–</w:t>
       </w:r>
       <w:r>
         <w:rPr>
@@ -1053,7 +1026,15 @@
           <w:sz w:val="20"/>
           <w:szCs w:val="20"/>
         </w:rPr>
-        <w:t xml:space="preserve"> - present</w:t>
+        <w:t xml:space="preserve"> </w:t>
+      </w:r>
+      <w:r>
+        <w:rPr>
+          <w:rFonts w:asciiTheme="majorHAnsi" w:hAnsiTheme="majorHAnsi" w:cstheme="majorHAnsi"/>
+          <w:sz w:val="20"/>
+          <w:szCs w:val="20"/>
+        </w:rPr>
+        <w:t>September 2023</w:t>
       </w:r>
     </w:p>
     <w:p>
@@ -1078,8 +1059,18 @@
           <w:sz w:val="20"/>
           <w:szCs w:val="20"/>
         </w:rPr>
-        <w:t>Led an initiative redesigning a classification system, resulting in the automation of tasks which would previously take 3 months</w:t>
+        <w:t xml:space="preserve">Led an initiative redesigning a classification system, resulting in the automation of tasks which would previously take 3 </w:t>
       </w:r>
+      <w:proofErr w:type="gramStart"/>
+      <w:r>
+        <w:rPr>
+          <w:rFonts w:asciiTheme="majorHAnsi" w:hAnsiTheme="majorHAnsi" w:cstheme="majorHAnsi"/>
+          <w:sz w:val="20"/>
+          <w:szCs w:val="20"/>
+        </w:rPr>
+        <w:t>months</w:t>
+      </w:r>
+      <w:proofErr w:type="gramEnd"/>
     </w:p>
     <w:p>
       <w:pPr>
@@ -1111,8 +1102,18 @@
           <w:sz w:val="20"/>
           <w:szCs w:val="20"/>
         </w:rPr>
-        <w:t>from start to finish with a focus on meeting customer needs</w:t>
+        <w:t xml:space="preserve">from start to finish with a focus on meeting customer </w:t>
       </w:r>
+      <w:proofErr w:type="gramStart"/>
+      <w:r>
+        <w:rPr>
+          <w:rFonts w:asciiTheme="majorHAnsi" w:hAnsiTheme="majorHAnsi" w:cstheme="majorHAnsi"/>
+          <w:sz w:val="20"/>
+          <w:szCs w:val="20"/>
+        </w:rPr>
+        <w:t>needs</w:t>
+      </w:r>
+      <w:proofErr w:type="gramEnd"/>
     </w:p>
     <w:p>
       <w:pPr>
@@ -1262,8 +1263,18 @@
           <w:sz w:val="20"/>
           <w:szCs w:val="20"/>
         </w:rPr>
-        <w:t>Led a team of developers in converting a large JavaScript project to TypeScript</w:t>
+        <w:t xml:space="preserve">Led a team of developers in converting a large JavaScript project to </w:t>
       </w:r>
+      <w:proofErr w:type="gramStart"/>
+      <w:r>
+        <w:rPr>
+          <w:rFonts w:asciiTheme="majorHAnsi" w:hAnsiTheme="majorHAnsi" w:cstheme="majorHAnsi"/>
+          <w:sz w:val="20"/>
+          <w:szCs w:val="20"/>
+        </w:rPr>
+        <w:t>TypeScript</w:t>
+      </w:r>
+      <w:proofErr w:type="gramEnd"/>
     </w:p>
     <w:p>
       <w:pPr>
@@ -1287,8 +1298,18 @@
           <w:sz w:val="20"/>
           <w:szCs w:val="20"/>
         </w:rPr>
-        <w:t>Contributed to onboarding and training to a team of new developers</w:t>
+        <w:t xml:space="preserve">Contributed to onboarding and training to a team of new </w:t>
       </w:r>
+      <w:proofErr w:type="gramStart"/>
+      <w:r>
+        <w:rPr>
+          <w:rFonts w:asciiTheme="majorHAnsi" w:hAnsiTheme="majorHAnsi" w:cstheme="majorHAnsi"/>
+          <w:sz w:val="20"/>
+          <w:szCs w:val="20"/>
+        </w:rPr>
+        <w:t>developers</w:t>
+      </w:r>
+      <w:proofErr w:type="gramEnd"/>
     </w:p>
     <w:p>
       <w:pPr>
@@ -1362,43 +1383,7 @@
             <w:sz w:val="20"/>
             <w:szCs w:val="20"/>
           </w:rPr>
-          <w:t>| https://fou</w:t>
-        </w:r>
-        <w:r>
-          <w:rPr>
-            <w:rStyle w:val="Hyperlink"/>
-            <w:rFonts w:asciiTheme="majorHAnsi" w:hAnsiTheme="majorHAnsi" w:cstheme="majorHAnsi"/>
-            <w:sz w:val="20"/>
-            <w:szCs w:val="20"/>
-          </w:rPr>
-          <w:t>r</w:t>
-        </w:r>
-        <w:r>
-          <w:rPr>
-            <w:rStyle w:val="Hyperlink"/>
-            <w:rFonts w:asciiTheme="majorHAnsi" w:hAnsiTheme="majorHAnsi" w:cstheme="majorHAnsi"/>
-            <w:sz w:val="20"/>
-            <w:szCs w:val="20"/>
-          </w:rPr>
-          <w:t>quadra</w:t>
-        </w:r>
-        <w:r>
-          <w:rPr>
-            <w:rStyle w:val="Hyperlink"/>
-            <w:rFonts w:asciiTheme="majorHAnsi" w:hAnsiTheme="majorHAnsi" w:cstheme="majorHAnsi"/>
-            <w:sz w:val="20"/>
-            <w:szCs w:val="20"/>
-          </w:rPr>
-          <w:t>n</w:t>
-        </w:r>
-        <w:r>
-          <w:rPr>
-            <w:rStyle w:val="Hyperlink"/>
-            <w:rFonts w:asciiTheme="majorHAnsi" w:hAnsiTheme="majorHAnsi" w:cstheme="majorHAnsi"/>
-            <w:sz w:val="20"/>
-            <w:szCs w:val="20"/>
-          </w:rPr>
-          <w:t>t.net</w:t>
+          <w:t>| https://fourquadrant.net</w:t>
         </w:r>
       </w:hyperlink>
       <w:r>
@@ -1433,16 +1418,18 @@
           <w:sz w:val="18"/>
           <w:szCs w:val="18"/>
         </w:rPr>
-        <w:t xml:space="preserve">Web application for effective prioritization and organization – </w:t>
+        <w:t xml:space="preserve">Web application for effective prioritization and organization – 800 boards </w:t>
       </w:r>
+      <w:proofErr w:type="gramStart"/>
       <w:r>
         <w:rPr>
           <w:rFonts w:asciiTheme="majorHAnsi" w:hAnsiTheme="majorHAnsi" w:cstheme="majorHAnsi"/>
           <w:sz w:val="18"/>
           <w:szCs w:val="18"/>
         </w:rPr>
-        <w:t>800 boards created</w:t>
+        <w:t>created</w:t>
       </w:r>
+      <w:proofErr w:type="gramEnd"/>
     </w:p>
     <w:p>
       <w:pPr>
@@ -1466,16 +1453,18 @@
           <w:sz w:val="20"/>
           <w:szCs w:val="20"/>
         </w:rPr>
-        <w:t xml:space="preserve">Implemented </w:t>
+        <w:t xml:space="preserve">Implemented interactive frontend behaviour with a focus on a simple user </w:t>
       </w:r>
+      <w:proofErr w:type="gramStart"/>
       <w:r>
         <w:rPr>
           <w:rFonts w:asciiTheme="majorHAnsi" w:hAnsiTheme="majorHAnsi" w:cstheme="majorHAnsi"/>
           <w:sz w:val="20"/>
           <w:szCs w:val="20"/>
         </w:rPr>
-        <w:t>interactive frontend behaviour with a focus on a simple user experience</w:t>
+        <w:t>experience</w:t>
       </w:r>
+      <w:proofErr w:type="gramEnd"/>
     </w:p>
     <w:p>
       <w:pPr>
@@ -1499,8 +1488,18 @@
           <w:sz w:val="20"/>
           <w:szCs w:val="20"/>
         </w:rPr>
-        <w:t>Used SOLID principles in backend logic to simplify development long term</w:t>
+        <w:t xml:space="preserve">Used SOLID principles in backend logic to simplify development long </w:t>
       </w:r>
+      <w:proofErr w:type="gramStart"/>
+      <w:r>
+        <w:rPr>
+          <w:rFonts w:asciiTheme="majorHAnsi" w:hAnsiTheme="majorHAnsi" w:cstheme="majorHAnsi"/>
+          <w:sz w:val="20"/>
+          <w:szCs w:val="20"/>
+        </w:rPr>
+        <w:t>term</w:t>
+      </w:r>
+      <w:proofErr w:type="gramEnd"/>
     </w:p>
     <w:p>
       <w:pPr>
@@ -1527,8 +1526,18 @@
           <w:sz w:val="20"/>
           <w:szCs w:val="20"/>
         </w:rPr>
-        <w:t>Added instant collaboration on boards using Socket.io</w:t>
+        <w:t xml:space="preserve">Added instant collaboration on boards using </w:t>
       </w:r>
+      <w:proofErr w:type="gramStart"/>
+      <w:r>
+        <w:rPr>
+          <w:rFonts w:asciiTheme="majorHAnsi" w:hAnsiTheme="majorHAnsi" w:cstheme="majorHAnsi"/>
+          <w:sz w:val="20"/>
+          <w:szCs w:val="20"/>
+        </w:rPr>
+        <w:t>Socket.io</w:t>
+      </w:r>
+      <w:proofErr w:type="gramEnd"/>
     </w:p>
     <w:p>
       <w:pPr>
@@ -1608,8 +1617,18 @@
           <w:sz w:val="18"/>
           <w:szCs w:val="18"/>
         </w:rPr>
-        <w:t>Web application designed to help users save time and money by planning meals in a convenient way</w:t>
+        <w:t xml:space="preserve">Web application designed to help users save time and money by planning meals in a convenient </w:t>
       </w:r>
+      <w:proofErr w:type="gramStart"/>
+      <w:r>
+        <w:rPr>
+          <w:rFonts w:asciiTheme="majorHAnsi" w:hAnsiTheme="majorHAnsi" w:cstheme="majorHAnsi"/>
+          <w:sz w:val="18"/>
+          <w:szCs w:val="18"/>
+        </w:rPr>
+        <w:t>way</w:t>
+      </w:r>
+      <w:proofErr w:type="gramEnd"/>
     </w:p>
     <w:p>
       <w:pPr>
@@ -1633,16 +1652,18 @@
           <w:sz w:val="20"/>
           <w:szCs w:val="20"/>
         </w:rPr>
-        <w:t>Designed a</w:t>
+        <w:t xml:space="preserve">Designed a responsive, intuitive frontend to make for a pleasant user </w:t>
       </w:r>
+      <w:proofErr w:type="gramStart"/>
       <w:r>
         <w:rPr>
           <w:rFonts w:asciiTheme="majorHAnsi" w:hAnsiTheme="majorHAnsi" w:cstheme="majorHAnsi"/>
           <w:sz w:val="20"/>
           <w:szCs w:val="20"/>
         </w:rPr>
-        <w:t xml:space="preserve"> responsive, intuitive frontend to make for a pleasant user experience</w:t>
+        <w:t>experience</w:t>
       </w:r>
+      <w:proofErr w:type="gramEnd"/>
       <w:r>
         <w:rPr>
           <w:rFonts w:asciiTheme="majorHAnsi" w:hAnsiTheme="majorHAnsi" w:cstheme="majorHAnsi"/>
@@ -1698,8 +1719,18 @@
           <w:sz w:val="20"/>
           <w:szCs w:val="20"/>
         </w:rPr>
-        <w:t>in MongoDB and Nodejs to store and serve data to the application</w:t>
+        <w:t xml:space="preserve">in MongoDB and Nodejs to store and serve data to the </w:t>
       </w:r>
+      <w:proofErr w:type="gramStart"/>
+      <w:r>
+        <w:rPr>
+          <w:rFonts w:asciiTheme="majorHAnsi" w:hAnsiTheme="majorHAnsi" w:cstheme="majorHAnsi"/>
+          <w:sz w:val="20"/>
+          <w:szCs w:val="20"/>
+        </w:rPr>
+        <w:t>application</w:t>
+      </w:r>
+      <w:proofErr w:type="gramEnd"/>
     </w:p>
     <w:p>
       <w:pPr>
@@ -1797,6 +1828,7 @@
           <w:szCs w:val="20"/>
         </w:rPr>
       </w:pPr>
+      <w:proofErr w:type="spellStart"/>
       <w:r>
         <w:rPr>
           <w:rFonts w:asciiTheme="majorHAnsi" w:hAnsiTheme="majorHAnsi" w:cstheme="majorHAnsi"/>
@@ -1804,7 +1836,17 @@
           <w:sz w:val="20"/>
           <w:szCs w:val="20"/>
         </w:rPr>
-        <w:t xml:space="preserve">Honours </w:t>
+        <w:t>Honours</w:t>
+      </w:r>
+      <w:proofErr w:type="spellEnd"/>
+      <w:r>
+        <w:rPr>
+          <w:rFonts w:asciiTheme="majorHAnsi" w:hAnsiTheme="majorHAnsi" w:cstheme="majorHAnsi"/>
+          <w:color w:val="151C3A" w:themeColor="text2"/>
+          <w:sz w:val="20"/>
+          <w:szCs w:val="20"/>
+        </w:rPr>
+        <w:t xml:space="preserve"> </w:t>
       </w:r>
       <w:r>
         <w:rPr>
@@ -2181,8 +2223,18 @@
           <w:sz w:val="20"/>
           <w:szCs w:val="20"/>
         </w:rPr>
-        <w:t>President (2022), oversaw club operations, ran a booth at orientation bringing in new students</w:t>
+        <w:t xml:space="preserve">President (2022), oversaw club operations, ran a booth at orientation bringing in new </w:t>
       </w:r>
+      <w:proofErr w:type="gramStart"/>
+      <w:r>
+        <w:rPr>
+          <w:rFonts w:asciiTheme="majorHAnsi" w:hAnsiTheme="majorHAnsi" w:cstheme="majorHAnsi"/>
+          <w:sz w:val="20"/>
+          <w:szCs w:val="20"/>
+        </w:rPr>
+        <w:t>students</w:t>
+      </w:r>
+      <w:proofErr w:type="gramEnd"/>
     </w:p>
     <w:p>
       <w:pPr>
@@ -2214,8 +2266,18 @@
           <w:sz w:val="20"/>
           <w:szCs w:val="20"/>
         </w:rPr>
-        <w:t>created an open-source initiative driving engagement within the club</w:t>
+        <w:t xml:space="preserve">created an open-source initiative driving engagement within the </w:t>
       </w:r>
+      <w:proofErr w:type="gramStart"/>
+      <w:r>
+        <w:rPr>
+          <w:rFonts w:asciiTheme="majorHAnsi" w:hAnsiTheme="majorHAnsi" w:cstheme="majorHAnsi"/>
+          <w:sz w:val="20"/>
+          <w:szCs w:val="20"/>
+        </w:rPr>
+        <w:t>club</w:t>
+      </w:r>
+      <w:proofErr w:type="gramEnd"/>
     </w:p>
     <w:p>
       <w:pPr>
@@ -2239,8 +2301,18 @@
           <w:sz w:val="20"/>
           <w:szCs w:val="20"/>
         </w:rPr>
-        <w:t>Marketing Director (2020), created engagement through posts and community interaction</w:t>
+        <w:t xml:space="preserve">Marketing Director (2020), created engagement through posts and community </w:t>
       </w:r>
+      <w:proofErr w:type="gramStart"/>
+      <w:r>
+        <w:rPr>
+          <w:rFonts w:asciiTheme="majorHAnsi" w:hAnsiTheme="majorHAnsi" w:cstheme="majorHAnsi"/>
+          <w:sz w:val="20"/>
+          <w:szCs w:val="20"/>
+        </w:rPr>
+        <w:t>interaction</w:t>
+      </w:r>
+      <w:proofErr w:type="gramEnd"/>
     </w:p>
     <w:sectPr>
       <w:pgSz w:w="12240" w:h="15840" w:code="1"/>
@@ -2326,7 +2398,7 @@
         <v:path o:extrusionok="f" gradientshapeok="t" o:connecttype="rect"/>
         <o:lock v:ext="edit" aspectratio="t"/>
       </v:shapetype>
-      <v:shape id="_x0000_i1075" type="#_x0000_t75" style="width:48.75pt;height:48pt;visibility:visible;mso-wrap-style:square" o:bullet="t">
+      <v:shape id="_x0000_i1031" type="#_x0000_t75" style="width:48.75pt;height:48pt;visibility:visible;mso-wrap-style:square" o:bullet="t">
         <v:imagedata r:id="rId1" o:title=""/>
       </v:shape>
     </w:pict>
@@ -4201,6 +4273,7 @@
   <w:style w:type="character" w:default="1" w:styleId="DefaultParagraphFont">
     <w:name w:val="Default Paragraph Font"/>
     <w:uiPriority w:val="1"/>
+    <w:semiHidden/>
     <w:unhideWhenUsed/>
   </w:style>
   <w:style w:type="table" w:default="1" w:styleId="TableNormal">

</xml_diff>